<commit_message>
Wrote the data source summary for Final Project Draft
</commit_message>
<xml_diff>
--- a/report/Final_Project_draft.docx
+++ b/report/Final_Project_draft.docx
@@ -4,7 +4,6 @@
   <w:body>
     <w:p>
       <w:pPr>
-        <w:spacing w:line="480" w:lineRule="auto"/>
         <w:jc w:val="center"/>
         <w:rPr>
           <w:b/>
@@ -20,11 +19,60 @@
           <w:sz w:val="32"/>
           <w:szCs w:val="32"/>
         </w:rPr>
-        <w:t>Malware Detection: STA221 Final Project</w:t>
+        <w:t>Malware Detection: STA</w:t>
+      </w:r>
+      <w:r>
+        <w:rPr>
+          <w:b/>
+          <w:bCs/>
+          <w:sz w:val="32"/>
+          <w:szCs w:val="32"/>
+        </w:rPr>
+        <w:t xml:space="preserve"> </w:t>
+      </w:r>
+      <w:r>
+        <w:rPr>
+          <w:b/>
+          <w:bCs/>
+          <w:sz w:val="32"/>
+          <w:szCs w:val="32"/>
+        </w:rPr>
+        <w:t>221 Final Project</w:t>
       </w:r>
     </w:p>
     <w:p>
       <w:pPr>
+        <w:jc w:val="center"/>
+        <w:rPr>
+          <w:b/>
+          <w:bCs/>
+          <w:sz w:val="20"/>
+          <w:szCs w:val="20"/>
+        </w:rPr>
+      </w:pPr>
+      <w:r>
+        <w:rPr>
+          <w:b/>
+          <w:bCs/>
+          <w:sz w:val="20"/>
+          <w:szCs w:val="20"/>
+        </w:rPr>
+        <w:t xml:space="preserve">Jasper Tsai, Matthew Chen, Mark </w:t>
+      </w:r>
+      <w:proofErr w:type="spellStart"/>
+      <w:r>
+        <w:rPr>
+          <w:b/>
+          <w:bCs/>
+          <w:sz w:val="20"/>
+          <w:szCs w:val="20"/>
+        </w:rPr>
+        <w:t>Faynboym</w:t>
+      </w:r>
+      <w:proofErr w:type="spellEnd"/>
+    </w:p>
+    <w:p>
+      <w:pPr>
         <w:spacing w:line="480" w:lineRule="auto"/>
         <w:rPr>
           <w:b/>
@@ -367,29 +415,7 @@
           <w:szCs w:val="21"/>
           <w:shd w:val="clear" w:color="auto" w:fill="FFFFFF"/>
         </w:rPr>
-        <w:t xml:space="preserve"> many of which were not detected. A significant portion of undetected malware were found responsible for </w:t>
-      </w:r>
-      <w:proofErr w:type="spellStart"/>
-      <w:r>
-        <w:rPr>
-          <w:rFonts w:cstheme="minorHAnsi"/>
-          <w:color w:val="000000" w:themeColor="text1"/>
-          <w:sz w:val="21"/>
-          <w:szCs w:val="21"/>
-          <w:shd w:val="clear" w:color="auto" w:fill="FFFFFF"/>
-        </w:rPr>
-        <w:t>DDoS</w:t>
-      </w:r>
-      <w:proofErr w:type="spellEnd"/>
-      <w:r>
-        <w:rPr>
-          <w:rFonts w:cstheme="minorHAnsi"/>
-          <w:color w:val="000000" w:themeColor="text1"/>
-          <w:sz w:val="21"/>
-          <w:szCs w:val="21"/>
-          <w:shd w:val="clear" w:color="auto" w:fill="FFFFFF"/>
-        </w:rPr>
-        <w:t xml:space="preserve"> attacks, </w:t>
+        <w:t xml:space="preserve"> many of which were not detected. A significant portion of undetected malware were found responsible for DDoS attacks, </w:t>
       </w:r>
       <w:proofErr w:type="spellStart"/>
       <w:r>
@@ -636,7 +662,27 @@
           <w:szCs w:val="21"/>
           <w:shd w:val="clear" w:color="auto" w:fill="FFFFFF"/>
         </w:rPr>
-        <w:t>Our data source comes from the UC Irvine Machine Learning Repository under the title ‘</w:t>
+        <w:t>Our data source comes from the UC Irvine Machine Learning Repository under the title</w:t>
+      </w:r>
+      <w:r>
+        <w:rPr>
+          <w:rFonts w:cstheme="minorHAnsi"/>
+          <w:color w:val="000000" w:themeColor="text1"/>
+          <w:sz w:val="21"/>
+          <w:szCs w:val="21"/>
+          <w:shd w:val="clear" w:color="auto" w:fill="FFFFFF"/>
+        </w:rPr>
+        <w:t xml:space="preserve"> </w:t>
+      </w:r>
+      <w:r>
+        <w:rPr>
+          <w:rFonts w:cstheme="minorHAnsi"/>
+          <w:color w:val="000000" w:themeColor="text1"/>
+          <w:sz w:val="21"/>
+          <w:szCs w:val="21"/>
+          <w:shd w:val="clear" w:color="auto" w:fill="FFFFFF"/>
+        </w:rPr>
+        <w:t>‘</w:t>
       </w:r>
       <w:proofErr w:type="spellStart"/>
       <w:r>
@@ -658,8 +704,152 @@
           <w:szCs w:val="21"/>
           <w:shd w:val="clear" w:color="auto" w:fill="FFFFFF"/>
         </w:rPr>
+        <w:t xml:space="preserve"> Dat</w:t>
+      </w:r>
+      <w:r>
+        <w:rPr>
+          <w:rFonts w:cstheme="minorHAnsi"/>
+          <w:color w:val="000000" w:themeColor="text1"/>
+          <w:sz w:val="21"/>
+          <w:szCs w:val="21"/>
+          <w:shd w:val="clear" w:color="auto" w:fill="FFFFFF"/>
+        </w:rPr>
+        <w:t>a</w:t>
+      </w:r>
+      <w:r>
+        <w:rPr>
+          <w:rFonts w:cstheme="minorHAnsi"/>
+          <w:color w:val="000000" w:themeColor="text1"/>
+          <w:sz w:val="21"/>
+          <w:szCs w:val="21"/>
+          <w:shd w:val="clear" w:color="auto" w:fill="FFFFFF"/>
+        </w:rPr>
+        <w:t>set’.</w:t>
+      </w:r>
+      <w:r>
+        <w:rPr>
+          <w:rFonts w:cstheme="minorHAnsi"/>
+          <w:color w:val="000000" w:themeColor="text1"/>
+          <w:sz w:val="21"/>
+          <w:szCs w:val="21"/>
+          <w:shd w:val="clear" w:color="auto" w:fill="FFFFFF"/>
+        </w:rPr>
         <w:t xml:space="preserve"> </w:t>
       </w:r>
+      <w:r>
+        <w:rPr>
+          <w:rFonts w:cstheme="minorHAnsi"/>
+          <w:color w:val="000000" w:themeColor="text1"/>
+          <w:sz w:val="21"/>
+          <w:szCs w:val="21"/>
+          <w:shd w:val="clear" w:color="auto" w:fill="FFFFFF"/>
+        </w:rPr>
+        <w:t xml:space="preserve"> The dataset </w:t>
+      </w:r>
+      <w:r>
+        <w:rPr>
+          <w:rFonts w:cstheme="minorHAnsi"/>
+          <w:color w:val="000000" w:themeColor="text1"/>
+          <w:sz w:val="21"/>
+          <w:szCs w:val="21"/>
+          <w:shd w:val="clear" w:color="auto" w:fill="FFFFFF"/>
+        </w:rPr>
+        <w:t>contains permissions extracted from</w:t>
+      </w:r>
+      <w:r>
+        <w:rPr>
+          <w:rFonts w:cstheme="minorHAnsi"/>
+          <w:color w:val="000000" w:themeColor="text1"/>
+          <w:sz w:val="21"/>
+          <w:szCs w:val="21"/>
+          <w:shd w:val="clear" w:color="auto" w:fill="FFFFFF"/>
+        </w:rPr>
+        <w:t xml:space="preserve"> </w:t>
+      </w:r>
+      <w:proofErr w:type="gramStart"/>
+      <w:r>
+        <w:rPr>
+          <w:rFonts w:cstheme="minorHAnsi"/>
+          <w:color w:val="000000" w:themeColor="text1"/>
+          <w:sz w:val="21"/>
+          <w:szCs w:val="21"/>
+          <w:shd w:val="clear" w:color="auto" w:fill="FFFFFF"/>
+        </w:rPr>
+        <w:t>29,333  benign</w:t>
+      </w:r>
+      <w:proofErr w:type="gramEnd"/>
+      <w:r>
+        <w:rPr>
+          <w:rFonts w:cstheme="minorHAnsi"/>
+          <w:color w:val="000000" w:themeColor="text1"/>
+          <w:sz w:val="21"/>
+          <w:szCs w:val="21"/>
+          <w:shd w:val="clear" w:color="auto" w:fill="FFFFFF"/>
+        </w:rPr>
+        <w:t xml:space="preserve"> and malware Android apps released between 2010 and 2019. </w:t>
+      </w:r>
+      <w:r>
+        <w:rPr>
+          <w:rFonts w:cstheme="minorHAnsi"/>
+          <w:color w:val="000000" w:themeColor="text1"/>
+          <w:sz w:val="21"/>
+          <w:szCs w:val="21"/>
+          <w:shd w:val="clear" w:color="auto" w:fill="FFFFFF"/>
+        </w:rPr>
+        <w:t xml:space="preserve"> 86 features with one target column </w:t>
+      </w:r>
+      <w:proofErr w:type="gramStart"/>
+      <w:r>
+        <w:rPr>
+          <w:rFonts w:cstheme="minorHAnsi"/>
+          <w:color w:val="000000" w:themeColor="text1"/>
+          <w:sz w:val="21"/>
+          <w:szCs w:val="21"/>
+          <w:shd w:val="clear" w:color="auto" w:fill="FFFFFF"/>
+        </w:rPr>
+        <w:t xml:space="preserve">and </w:t>
+      </w:r>
+      <w:r>
+        <w:rPr>
+          <w:rFonts w:cstheme="minorHAnsi"/>
+          <w:color w:val="000000" w:themeColor="text1"/>
+          <w:sz w:val="21"/>
+          <w:szCs w:val="21"/>
+          <w:shd w:val="clear" w:color="auto" w:fill="FFFFFF"/>
+        </w:rPr>
+        <w:t xml:space="preserve"> 14,700</w:t>
+      </w:r>
+      <w:proofErr w:type="gramEnd"/>
+      <w:r>
+        <w:rPr>
+          <w:rFonts w:cstheme="minorHAnsi"/>
+          <w:color w:val="000000" w:themeColor="text1"/>
+          <w:sz w:val="21"/>
+          <w:szCs w:val="21"/>
+          <w:shd w:val="clear" w:color="auto" w:fill="FFFFFF"/>
+        </w:rPr>
+        <w:t xml:space="preserve"> were found to be malware and the other 14,632 found to be benign.</w:t>
+      </w:r>
+      <w:r>
+        <w:rPr>
+          <w:rFonts w:cstheme="minorHAnsi"/>
+          <w:color w:val="000000" w:themeColor="text1"/>
+          <w:sz w:val="21"/>
+          <w:szCs w:val="21"/>
+          <w:shd w:val="clear" w:color="auto" w:fill="FFFFFF"/>
+        </w:rPr>
+        <w:t xml:space="preserve"> The UCI Repository dataset was derived </w:t>
+      </w:r>
+      <w:r>
+        <w:rPr>
+          <w:rFonts w:cstheme="minorHAnsi"/>
+          <w:color w:val="000000" w:themeColor="text1"/>
+          <w:sz w:val="21"/>
+          <w:szCs w:val="21"/>
+          <w:shd w:val="clear" w:color="auto" w:fill="FFFFFF"/>
+        </w:rPr>
+        <w:t xml:space="preserve">in two parts the benign dataset and the malware dataset. </w:t>
+      </w:r>
       <w:proofErr w:type="spellStart"/>
       <w:r>
         <w:rPr>
@@ -669,7 +859,7 @@
           <w:szCs w:val="21"/>
           <w:shd w:val="clear" w:color="auto" w:fill="FFFFFF"/>
         </w:rPr>
-        <w:t>Datset</w:t>
+        <w:t>The</w:t>
       </w:r>
       <w:proofErr w:type="spellEnd"/>
       <w:r>
@@ -680,48 +870,9 @@
           <w:szCs w:val="21"/>
           <w:shd w:val="clear" w:color="auto" w:fill="FFFFFF"/>
         </w:rPr>
-        <w:t>’.</w:t>
-      </w:r>
-      <w:r>
-        <w:rPr>
-          <w:rFonts w:cstheme="minorHAnsi"/>
-          <w:color w:val="000000" w:themeColor="text1"/>
-          <w:sz w:val="21"/>
-          <w:szCs w:val="21"/>
-          <w:shd w:val="clear" w:color="auto" w:fill="FFFFFF"/>
-        </w:rPr>
-        <w:t xml:space="preserve"> </w:t>
-      </w:r>
-      <w:r>
-        <w:rPr>
-          <w:rFonts w:cstheme="minorHAnsi"/>
-          <w:color w:val="000000" w:themeColor="text1"/>
-          <w:sz w:val="21"/>
-          <w:szCs w:val="21"/>
-          <w:shd w:val="clear" w:color="auto" w:fill="FFFFFF"/>
-        </w:rPr>
-        <w:t xml:space="preserve"> The dataset </w:t>
-      </w:r>
-      <w:r>
-        <w:rPr>
-          <w:rFonts w:cstheme="minorHAnsi"/>
-          <w:color w:val="000000" w:themeColor="text1"/>
-          <w:sz w:val="21"/>
-          <w:szCs w:val="21"/>
-          <w:shd w:val="clear" w:color="auto" w:fill="FFFFFF"/>
-        </w:rPr>
-        <w:t>contains permissions extracted from</w:t>
-      </w:r>
-      <w:r>
-        <w:rPr>
-          <w:rFonts w:cstheme="minorHAnsi"/>
-          <w:color w:val="000000" w:themeColor="text1"/>
-          <w:sz w:val="21"/>
-          <w:szCs w:val="21"/>
-          <w:shd w:val="clear" w:color="auto" w:fill="FFFFFF"/>
-        </w:rPr>
-        <w:t xml:space="preserve"> </w:t>
-      </w:r>
+        <w:t xml:space="preserve"> benign app dataset came from </w:t>
+      </w:r>
+      <w:proofErr w:type="spellStart"/>
       <w:proofErr w:type="gramStart"/>
       <w:r>
         <w:rPr>
@@ -731,77 +882,106 @@
           <w:szCs w:val="21"/>
           <w:shd w:val="clear" w:color="auto" w:fill="FFFFFF"/>
         </w:rPr>
-        <w:t xml:space="preserve">29,333 </w:t>
-      </w:r>
-      <w:r>
-        <w:rPr>
-          <w:rFonts w:cstheme="minorHAnsi"/>
-          <w:color w:val="000000" w:themeColor="text1"/>
-          <w:sz w:val="21"/>
-          <w:szCs w:val="21"/>
-          <w:shd w:val="clear" w:color="auto" w:fill="FFFFFF"/>
-        </w:rPr>
-        <w:t xml:space="preserve"> benign</w:t>
-      </w:r>
+        <w:t>Androzoo</w:t>
+      </w:r>
+      <w:proofErr w:type="spellEnd"/>
       <w:proofErr w:type="gramEnd"/>
-      <w:r>
-        <w:rPr>
-          <w:rFonts w:cstheme="minorHAnsi"/>
-          <w:color w:val="000000" w:themeColor="text1"/>
-          <w:sz w:val="21"/>
-          <w:szCs w:val="21"/>
-          <w:shd w:val="clear" w:color="auto" w:fill="FFFFFF"/>
-        </w:rPr>
-        <w:t xml:space="preserve"> and malware Android apps released between 2010 and 2019. </w:t>
-      </w:r>
-      <w:r>
-        <w:rPr>
-          <w:rFonts w:cstheme="minorHAnsi"/>
-          <w:color w:val="000000" w:themeColor="text1"/>
-          <w:sz w:val="21"/>
-          <w:szCs w:val="21"/>
-          <w:shd w:val="clear" w:color="auto" w:fill="FFFFFF"/>
-        </w:rPr>
-        <w:t xml:space="preserve"> 86 features with one target column </w:t>
-      </w:r>
-      <w:proofErr w:type="gramStart"/>
-      <w:r>
-        <w:rPr>
-          <w:rFonts w:cstheme="minorHAnsi"/>
-          <w:color w:val="000000" w:themeColor="text1"/>
-          <w:sz w:val="21"/>
-          <w:szCs w:val="21"/>
-          <w:shd w:val="clear" w:color="auto" w:fill="FFFFFF"/>
-        </w:rPr>
-        <w:t xml:space="preserve">and </w:t>
-      </w:r>
-      <w:r>
-        <w:rPr>
-          <w:rFonts w:cstheme="minorHAnsi"/>
-          <w:color w:val="000000" w:themeColor="text1"/>
-          <w:sz w:val="21"/>
-          <w:szCs w:val="21"/>
-          <w:shd w:val="clear" w:color="auto" w:fill="FFFFFF"/>
-        </w:rPr>
-        <w:t xml:space="preserve"> 14,700</w:t>
-      </w:r>
-      <w:proofErr w:type="gramEnd"/>
-      <w:r>
-        <w:rPr>
-          <w:rFonts w:cstheme="minorHAnsi"/>
-          <w:color w:val="000000" w:themeColor="text1"/>
-          <w:sz w:val="21"/>
-          <w:szCs w:val="21"/>
-          <w:shd w:val="clear" w:color="auto" w:fill="FFFFFF"/>
-        </w:rPr>
-        <w:t xml:space="preserve"> were found to be malware and the other 14,632 found to be benign.</w:t>
-      </w:r>
     </w:p>
     <w:p>
       <w:pPr>
         <w:spacing w:line="480" w:lineRule="auto"/>
         <w:rPr>
           <w:rFonts w:cstheme="minorHAnsi"/>
+          <w:color w:val="000000" w:themeColor="text1"/>
+          <w:sz w:val="21"/>
+          <w:szCs w:val="21"/>
+          <w:shd w:val="clear" w:color="auto" w:fill="FFFFFF"/>
+        </w:rPr>
+      </w:pPr>
+      <w:r>
+        <w:rPr>
+          <w:rFonts w:cstheme="minorHAnsi"/>
+          <w:color w:val="000000" w:themeColor="text1"/>
+          <w:sz w:val="21"/>
+          <w:szCs w:val="21"/>
+          <w:shd w:val="clear" w:color="auto" w:fill="FFFFFF"/>
+        </w:rPr>
+        <w:t xml:space="preserve">which is a large collection of Android apps from several sources including Google Play Store. Although locations like the Google Play Store are known to contain malware, for simplicity, an assumption was made that the apps from these sources exhibit non-malicious behavior. To add additional assurance the 15,000 apps chosen were rated ‘benign’ by </w:t>
+      </w:r>
+      <w:proofErr w:type="spellStart"/>
+      <w:r>
+        <w:rPr>
+          <w:rFonts w:cstheme="minorHAnsi"/>
+          <w:color w:val="000000" w:themeColor="text1"/>
+          <w:sz w:val="21"/>
+          <w:szCs w:val="21"/>
+          <w:shd w:val="clear" w:color="auto" w:fill="FFFFFF"/>
+        </w:rPr>
+        <w:t>VirusTotal</w:t>
+      </w:r>
+      <w:proofErr w:type="spellEnd"/>
+      <w:r>
+        <w:rPr>
+          <w:rFonts w:cstheme="minorHAnsi"/>
+          <w:color w:val="000000" w:themeColor="text1"/>
+          <w:sz w:val="21"/>
+          <w:szCs w:val="21"/>
+          <w:shd w:val="clear" w:color="auto" w:fill="FFFFFF"/>
+        </w:rPr>
+        <w:t xml:space="preserve"> and then further pruned using a threshold of a specific API protection level.  To create the malware, the Argus Lab’s Android Malware Database was used that </w:t>
+      </w:r>
+      <w:proofErr w:type="spellStart"/>
+      <w:r>
+        <w:rPr>
+          <w:rFonts w:cstheme="minorHAnsi"/>
+          <w:color w:val="000000" w:themeColor="text1"/>
+          <w:sz w:val="21"/>
+          <w:szCs w:val="21"/>
+          <w:shd w:val="clear" w:color="auto" w:fill="FFFFFF"/>
+        </w:rPr>
+        <w:t>containd</w:t>
+      </w:r>
+      <w:proofErr w:type="spellEnd"/>
+      <w:r>
+        <w:rPr>
+          <w:rFonts w:cstheme="minorHAnsi"/>
+          <w:color w:val="000000" w:themeColor="text1"/>
+          <w:sz w:val="21"/>
+          <w:szCs w:val="21"/>
+          <w:shd w:val="clear" w:color="auto" w:fill="FFFFFF"/>
+        </w:rPr>
+        <w:t xml:space="preserve"> 24,500 malware from 2010-2019, 14,700 of which were sampled. The sample size was chosen to be roughly the same amount as the benign dataset.</w:t>
+      </w:r>
+    </w:p>
+    <w:p>
+      <w:pPr>
+        <w:spacing w:line="480" w:lineRule="auto"/>
+        <w:rPr>
+          <w:rFonts w:cstheme="minorHAnsi"/>
+          <w:color w:val="000000" w:themeColor="text1"/>
+          <w:sz w:val="21"/>
+          <w:szCs w:val="21"/>
+          <w:shd w:val="clear" w:color="auto" w:fill="FFFFFF"/>
+        </w:rPr>
+      </w:pPr>
+    </w:p>
+    <w:p>
+      <w:pPr>
+        <w:spacing w:line="480" w:lineRule="auto"/>
+        <w:rPr>
+          <w:rFonts w:cstheme="minorHAnsi"/>
+          <w:color w:val="000000" w:themeColor="text1"/>
+          <w:sz w:val="21"/>
+          <w:szCs w:val="21"/>
+          <w:shd w:val="clear" w:color="auto" w:fill="FFFFFF"/>
+        </w:rPr>
+      </w:pPr>
+    </w:p>
+    <w:p>
+      <w:pPr>
+        <w:spacing w:line="480" w:lineRule="auto"/>
+        <w:rPr>
+          <w:rFonts w:cstheme="minorHAnsi"/>
           <w:b/>
           <w:bCs/>
           <w:sz w:val="32"/>
@@ -816,6 +996,7 @@
           <w:szCs w:val="21"/>
           <w:shd w:val="clear" w:color="auto" w:fill="FFFFFF"/>
         </w:rPr>
+        <w:lastRenderedPageBreak/>
         <w:t xml:space="preserve"> </w:t>
       </w:r>
       <w:r>
@@ -1044,7 +1225,6 @@
           <w:szCs w:val="21"/>
           <w14:ligatures w14:val="none"/>
         </w:rPr>
-        <w:lastRenderedPageBreak/>
         <w:t>Caveats of the current analysis.</w:t>
       </w:r>
     </w:p>

</xml_diff>

<commit_message>
PPT: Speaker notes added for intro. Docx. Minor edits
</commit_message>
<xml_diff>
--- a/report/Final_Project_draft.docx
+++ b/report/Final_Project_draft.docx
@@ -383,7 +383,27 @@
           <w:shd w:val="clear" w:color="auto" w:fill="FFFFFF"/>
         </w:rPr>
         <w:tab/>
-        <w:t xml:space="preserve">The reason why malware is significant is that it compromises the security of a devise, using its resources, or accessing private data. </w:t>
+        <w:t>The reason why malware is significant is that it compromises the security of a devi</w:t>
+      </w:r>
+      <w:r>
+        <w:rPr>
+          <w:rFonts w:cstheme="minorHAnsi"/>
+          <w:color w:val="000000" w:themeColor="text1"/>
+          <w:sz w:val="21"/>
+          <w:szCs w:val="21"/>
+          <w:shd w:val="clear" w:color="auto" w:fill="FFFFFF"/>
+        </w:rPr>
+        <w:t>c</w:t>
+      </w:r>
+      <w:r>
+        <w:rPr>
+          <w:rFonts w:cstheme="minorHAnsi"/>
+          <w:color w:val="000000" w:themeColor="text1"/>
+          <w:sz w:val="21"/>
+          <w:szCs w:val="21"/>
+          <w:shd w:val="clear" w:color="auto" w:fill="FFFFFF"/>
+        </w:rPr>
+        <w:t xml:space="preserve">e, using its resources, or accessing private data. </w:t>
       </w:r>
       <w:r>
         <w:rPr>
@@ -848,29 +868,7 @@
           <w:szCs w:val="21"/>
           <w:shd w:val="clear" w:color="auto" w:fill="FFFFFF"/>
         </w:rPr>
-        <w:t xml:space="preserve">in two parts the benign dataset and the malware dataset. </w:t>
-      </w:r>
-      <w:proofErr w:type="spellStart"/>
-      <w:r>
-        <w:rPr>
-          <w:rFonts w:cstheme="minorHAnsi"/>
-          <w:color w:val="000000" w:themeColor="text1"/>
-          <w:sz w:val="21"/>
-          <w:szCs w:val="21"/>
-          <w:shd w:val="clear" w:color="auto" w:fill="FFFFFF"/>
-        </w:rPr>
-        <w:t>The</w:t>
-      </w:r>
-      <w:proofErr w:type="spellEnd"/>
-      <w:r>
-        <w:rPr>
-          <w:rFonts w:cstheme="minorHAnsi"/>
-          <w:color w:val="000000" w:themeColor="text1"/>
-          <w:sz w:val="21"/>
-          <w:szCs w:val="21"/>
-          <w:shd w:val="clear" w:color="auto" w:fill="FFFFFF"/>
-        </w:rPr>
-        <w:t xml:space="preserve"> benign app dataset came from </w:t>
+        <w:t xml:space="preserve">in two parts the benign dataset and the malware dataset. The benign app dataset came from </w:t>
       </w:r>
       <w:proofErr w:type="spellStart"/>
       <w:proofErr w:type="gramStart"/>
@@ -930,27 +928,47 @@
         </w:rPr>
         <w:t xml:space="preserve"> and then further pruned using a threshold of a specific API protection level.  To create the malware, the Argus Lab’s Android Malware Database was used that </w:t>
       </w:r>
-      <w:proofErr w:type="spellStart"/>
-      <w:r>
-        <w:rPr>
-          <w:rFonts w:cstheme="minorHAnsi"/>
-          <w:color w:val="000000" w:themeColor="text1"/>
-          <w:sz w:val="21"/>
-          <w:szCs w:val="21"/>
-          <w:shd w:val="clear" w:color="auto" w:fill="FFFFFF"/>
-        </w:rPr>
-        <w:t>containd</w:t>
-      </w:r>
-      <w:proofErr w:type="spellEnd"/>
-      <w:r>
-        <w:rPr>
-          <w:rFonts w:cstheme="minorHAnsi"/>
-          <w:color w:val="000000" w:themeColor="text1"/>
-          <w:sz w:val="21"/>
-          <w:szCs w:val="21"/>
-          <w:shd w:val="clear" w:color="auto" w:fill="FFFFFF"/>
-        </w:rPr>
-        <w:t xml:space="preserve"> 24,500 malware from 2010-2019, 14,700 of which were sampled. The sample size was chosen to be roughly the same amount as the benign dataset.</w:t>
+      <w:r>
+        <w:rPr>
+          <w:rFonts w:cstheme="minorHAnsi"/>
+          <w:color w:val="000000" w:themeColor="text1"/>
+          <w:sz w:val="21"/>
+          <w:szCs w:val="21"/>
+          <w:shd w:val="clear" w:color="auto" w:fill="FFFFFF"/>
+        </w:rPr>
+        <w:t>contained</w:t>
+      </w:r>
+      <w:r>
+        <w:rPr>
+          <w:rFonts w:cstheme="minorHAnsi"/>
+          <w:color w:val="000000" w:themeColor="text1"/>
+          <w:sz w:val="21"/>
+          <w:szCs w:val="21"/>
+          <w:shd w:val="clear" w:color="auto" w:fill="FFFFFF"/>
+        </w:rPr>
+        <w:t xml:space="preserve"> 24,500 </w:t>
+      </w:r>
+      <w:proofErr w:type="gramStart"/>
+      <w:r>
+        <w:rPr>
+          <w:rFonts w:cstheme="minorHAnsi"/>
+          <w:color w:val="000000" w:themeColor="text1"/>
+          <w:sz w:val="21"/>
+          <w:szCs w:val="21"/>
+          <w:shd w:val="clear" w:color="auto" w:fill="FFFFFF"/>
+        </w:rPr>
+        <w:t>malware</w:t>
+      </w:r>
+      <w:proofErr w:type="gramEnd"/>
+      <w:r>
+        <w:rPr>
+          <w:rFonts w:cstheme="minorHAnsi"/>
+          <w:color w:val="000000" w:themeColor="text1"/>
+          <w:sz w:val="21"/>
+          <w:szCs w:val="21"/>
+          <w:shd w:val="clear" w:color="auto" w:fill="FFFFFF"/>
+        </w:rPr>
+        <w:t xml:space="preserve"> from 2010-2019, 14,700 of which were sampled. The sample size was chosen to be roughly the same amount as the benign dataset.</w:t>
       </w:r>
     </w:p>
     <w:p>

</xml_diff>